<commit_message>
Updated final report outline
</commit_message>
<xml_diff>
--- a/doc/Outline.docx
+++ b/doc/Outline.docx
@@ -12,7 +12,6 @@
           <w:lang w:eastAsia="ko-KR"/>
         </w:rPr>
       </w:pPr>
-      <w:proofErr w:type="spellStart"/>
       <w:r>
         <w:rPr>
           <w:rFonts w:ascii="Arial" w:hAnsi="Arial" w:cs="Arial"/>
@@ -23,7 +22,6 @@
         </w:rPr>
         <w:t>Huiting</w:t>
       </w:r>
-      <w:proofErr w:type="spellEnd"/>
     </w:p>
     <w:p>
       <w:pPr>
@@ -35,7 +33,6 @@
           <w:lang w:eastAsia="ko-KR"/>
         </w:rPr>
       </w:pPr>
-      <w:proofErr w:type="spellStart"/>
       <w:r>
         <w:rPr>
           <w:rFonts w:ascii="Arial" w:hAnsi="Arial" w:cs="Arial"/>
@@ -46,7 +43,6 @@
         </w:rPr>
         <w:t>Xingliang</w:t>
       </w:r>
-      <w:proofErr w:type="spellEnd"/>
     </w:p>
     <w:p>
       <w:pPr>
@@ -58,7 +54,6 @@
           <w:lang w:eastAsia="ko-KR"/>
         </w:rPr>
       </w:pPr>
-      <w:proofErr w:type="spellStart"/>
       <w:r>
         <w:rPr>
           <w:rFonts w:ascii="Arial" w:hAnsi="Arial" w:cs="Arial"/>
@@ -69,7 +64,6 @@
         </w:rPr>
         <w:t>Seoho</w:t>
       </w:r>
-      <w:proofErr w:type="spellEnd"/>
     </w:p>
     <w:p>
       <w:pPr>
@@ -427,6 +421,18 @@
         </w:rPr>
         <w:t>Conversion and EPOS</w:t>
       </w:r>
+      <w:r>
+        <w:rPr>
+          <w:rFonts w:ascii="Arial" w:hAnsi="Arial" w:cs="Arial"/>
+          <w:color w:val="4472C4" w:themeColor="accent5"/>
+          <w:sz w:val="28"/>
+          <w:szCs w:val="28"/>
+          <w:lang w:eastAsia="ko-KR"/>
+        </w:rPr>
+        <w:t>: what we did (converting into the required format)</w:t>
+      </w:r>
+      <w:bookmarkStart w:id="0" w:name="_GoBack"/>
+      <w:bookmarkEnd w:id="0"/>
     </w:p>
     <w:p>
       <w:pPr>
@@ -482,8 +488,6 @@
         </w:rPr>
         <w:t>First set</w:t>
       </w:r>
-      <w:bookmarkStart w:id="0" w:name="_GoBack"/>
-      <w:bookmarkEnd w:id="0"/>
     </w:p>
     <w:p>
       <w:pPr>

</xml_diff>

<commit_message>
Uploaded 3 Introduction and Motivations
</commit_message>
<xml_diff>
--- a/doc/Outline.docx
+++ b/doc/Outline.docx
@@ -12,7 +12,6 @@
           <w:lang w:eastAsia="ko-KR"/>
         </w:rPr>
       </w:pPr>
-      <w:proofErr w:type="spellStart"/>
       <w:r>
         <w:rPr>
           <w:rFonts w:ascii="Arial" w:hAnsi="Arial" w:cs="Arial"/>
@@ -23,7 +22,6 @@
         </w:rPr>
         <w:t>Huiting</w:t>
       </w:r>
-      <w:proofErr w:type="spellEnd"/>
     </w:p>
     <w:p>
       <w:pPr>
@@ -35,7 +33,6 @@
           <w:lang w:eastAsia="ko-KR"/>
         </w:rPr>
       </w:pPr>
-      <w:proofErr w:type="spellStart"/>
       <w:r>
         <w:rPr>
           <w:rFonts w:ascii="Arial" w:hAnsi="Arial" w:cs="Arial"/>
@@ -46,7 +43,6 @@
         </w:rPr>
         <w:t>Xingliang</w:t>
       </w:r>
-      <w:proofErr w:type="spellEnd"/>
     </w:p>
     <w:p>
       <w:pPr>
@@ -58,7 +54,6 @@
           <w:lang w:eastAsia="ko-KR"/>
         </w:rPr>
       </w:pPr>
-      <w:proofErr w:type="spellStart"/>
       <w:r>
         <w:rPr>
           <w:rFonts w:ascii="Arial" w:hAnsi="Arial" w:cs="Arial"/>
@@ -69,7 +64,6 @@
         </w:rPr>
         <w:t>Seoho</w:t>
       </w:r>
-      <w:proofErr w:type="spellEnd"/>
     </w:p>
     <w:p>
       <w:pPr>
@@ -125,36 +119,8 @@
         </w:rPr>
         <w:t>Background</w:t>
       </w:r>
-      <w:r>
-        <w:rPr>
-          <w:rFonts w:ascii="Arial" w:hAnsi="Arial" w:cs="Arial"/>
-          <w:color w:val="FF0000"/>
-          <w:sz w:val="28"/>
-          <w:szCs w:val="28"/>
-          <w:lang w:eastAsia="ko-KR"/>
-        </w:rPr>
-        <w:t xml:space="preserve"> (</w:t>
-      </w:r>
-      <w:r>
-        <w:rPr>
-          <w:rFonts w:ascii="Arial" w:hAnsi="Arial" w:cs="Arial"/>
-          <w:color w:val="FF0000"/>
-          <w:sz w:val="28"/>
-          <w:szCs w:val="28"/>
-          <w:lang w:eastAsia="ko-KR"/>
-        </w:rPr>
-        <w:t>Load shifting</w:t>
-      </w:r>
-      <w:r>
-        <w:rPr>
-          <w:rFonts w:ascii="Arial" w:hAnsi="Arial" w:cs="Arial"/>
-          <w:color w:val="FF0000"/>
-          <w:sz w:val="28"/>
-          <w:szCs w:val="28"/>
-          <w:lang w:eastAsia="ko-KR"/>
-        </w:rPr>
-        <w:t>)</w:t>
-      </w:r>
+      <w:bookmarkStart w:id="0" w:name="_GoBack"/>
+      <w:bookmarkEnd w:id="0"/>
     </w:p>
     <w:p>
       <w:pPr>
@@ -677,8 +643,6 @@
           <w:lang w:eastAsia="ko-KR"/>
         </w:rPr>
       </w:pPr>
-      <w:bookmarkStart w:id="0" w:name="_GoBack"/>
-      <w:bookmarkEnd w:id="0"/>
     </w:p>
     <w:p>
       <w:pPr>

</xml_diff>

<commit_message>
Seoho's model section uploadaded
</commit_message>
<xml_diff>
--- a/doc/Outline.docx
+++ b/doc/Outline.docx
@@ -119,8 +119,6 @@
         </w:rPr>
         <w:t>Background</w:t>
       </w:r>
-      <w:bookmarkStart w:id="0" w:name="_GoBack"/>
-      <w:bookmarkEnd w:id="0"/>
     </w:p>
     <w:p>
       <w:pPr>
@@ -246,7 +244,17 @@
           <w:szCs w:val="28"/>
           <w:lang w:eastAsia="ko-KR"/>
         </w:rPr>
-        <w:t>Workflow</w:t>
+        <w:t>Modeling and assumptions</w:t>
+      </w:r>
+      <w:r>
+        <w:rPr>
+          <w:rFonts w:ascii="Arial" w:hAnsi="Arial" w:cs="Arial"/>
+          <w:color w:val="FF0000"/>
+          <w:sz w:val="28"/>
+          <w:szCs w:val="28"/>
+          <w:lang w:eastAsia="ko-KR"/>
+        </w:rPr>
+        <w:t xml:space="preserve"> (Peterson)</w:t>
       </w:r>
     </w:p>
     <w:p>
@@ -272,17 +280,7 @@
           <w:szCs w:val="28"/>
           <w:lang w:eastAsia="ko-KR"/>
         </w:rPr>
-        <w:t>Modeling and assumptions</w:t>
-      </w:r>
-      <w:r>
-        <w:rPr>
-          <w:rFonts w:ascii="Arial" w:hAnsi="Arial" w:cs="Arial"/>
-          <w:color w:val="FF0000"/>
-          <w:sz w:val="28"/>
-          <w:szCs w:val="28"/>
-          <w:lang w:eastAsia="ko-KR"/>
-        </w:rPr>
-        <w:t xml:space="preserve"> (Peterson)</w:t>
+        <w:t>Alt Plans Samples</w:t>
       </w:r>
     </w:p>
     <w:p>
@@ -294,21 +292,54 @@
         </w:numPr>
         <w:rPr>
           <w:rFonts w:ascii="Arial" w:hAnsi="Arial" w:cs="Arial"/>
-          <w:color w:val="FF0000"/>
-          <w:sz w:val="28"/>
-          <w:szCs w:val="28"/>
-          <w:lang w:eastAsia="ko-KR"/>
-        </w:rPr>
-      </w:pPr>
-      <w:r>
-        <w:rPr>
-          <w:rFonts w:ascii="Arial" w:hAnsi="Arial" w:cs="Arial"/>
-          <w:color w:val="FF0000"/>
-          <w:sz w:val="28"/>
-          <w:szCs w:val="28"/>
-          <w:lang w:eastAsia="ko-KR"/>
-        </w:rPr>
-        <w:t>Alt Plans Samples</w:t>
+          <w:strike/>
+          <w:color w:val="4472C4" w:themeColor="accent5"/>
+          <w:sz w:val="28"/>
+          <w:szCs w:val="28"/>
+          <w:lang w:eastAsia="ko-KR"/>
+        </w:rPr>
+      </w:pPr>
+      <w:r>
+        <w:rPr>
+          <w:rFonts w:ascii="Arial" w:hAnsi="Arial" w:cs="Arial"/>
+          <w:strike/>
+          <w:color w:val="4472C4" w:themeColor="accent5"/>
+          <w:sz w:val="28"/>
+          <w:szCs w:val="28"/>
+          <w:lang w:eastAsia="ko-KR"/>
+        </w:rPr>
+        <w:t>EPOS: what it is and how it works</w:t>
+      </w:r>
+    </w:p>
+    <w:p>
+      <w:pPr>
+        <w:rPr>
+          <w:rFonts w:ascii="Arial" w:hAnsi="Arial" w:cs="Arial"/>
+          <w:sz w:val="28"/>
+          <w:szCs w:val="28"/>
+          <w:lang w:eastAsia="ko-KR"/>
+        </w:rPr>
+      </w:pPr>
+    </w:p>
+    <w:p>
+      <w:pPr>
+        <w:rPr>
+          <w:rFonts w:ascii="Arial" w:hAnsi="Arial" w:cs="Arial"/>
+          <w:strike/>
+          <w:sz w:val="28"/>
+          <w:szCs w:val="28"/>
+          <w:lang w:eastAsia="ko-KR"/>
+        </w:rPr>
+      </w:pPr>
+      <w:r>
+        <w:rPr>
+          <w:rFonts w:ascii="Arial" w:hAnsi="Arial" w:cs="Arial"/>
+          <w:strike/>
+          <w:sz w:val="28"/>
+          <w:szCs w:val="28"/>
+          <w:lang w:eastAsia="ko-KR"/>
+        </w:rPr>
+        <w:t>Implementation</w:t>
       </w:r>
     </w:p>
     <w:p>
@@ -316,59 +347,28 @@
         <w:pStyle w:val="ListParagraph"/>
         <w:numPr>
           <w:ilvl w:val="0"/>
-          <w:numId w:val="2"/>
+          <w:numId w:val="1"/>
         </w:numPr>
         <w:rPr>
           <w:rFonts w:ascii="Arial" w:hAnsi="Arial" w:cs="Arial"/>
-          <w:strike/>
-          <w:color w:val="4472C4" w:themeColor="accent5"/>
-          <w:sz w:val="28"/>
-          <w:szCs w:val="28"/>
-          <w:lang w:eastAsia="ko-KR"/>
-        </w:rPr>
-      </w:pPr>
-      <w:r>
-        <w:rPr>
-          <w:rFonts w:ascii="Arial" w:hAnsi="Arial" w:cs="Arial"/>
-          <w:strike/>
-          <w:color w:val="4472C4" w:themeColor="accent5"/>
-          <w:sz w:val="28"/>
-          <w:szCs w:val="28"/>
-          <w:lang w:eastAsia="ko-KR"/>
-        </w:rPr>
-        <w:t>EPOS: what it is and how it works</w:t>
-      </w:r>
-    </w:p>
-    <w:p>
-      <w:pPr>
-        <w:rPr>
-          <w:rFonts w:ascii="Arial" w:hAnsi="Arial" w:cs="Arial"/>
-          <w:sz w:val="28"/>
-          <w:szCs w:val="28"/>
-          <w:lang w:eastAsia="ko-KR"/>
-        </w:rPr>
-      </w:pPr>
-    </w:p>
-    <w:p>
-      <w:pPr>
-        <w:rPr>
-          <w:rFonts w:ascii="Arial" w:hAnsi="Arial" w:cs="Arial"/>
-          <w:strike/>
-          <w:sz w:val="28"/>
-          <w:szCs w:val="28"/>
-          <w:lang w:eastAsia="ko-KR"/>
-        </w:rPr>
-      </w:pPr>
-      <w:r>
-        <w:rPr>
-          <w:rFonts w:ascii="Arial" w:hAnsi="Arial" w:cs="Arial"/>
-          <w:strike/>
-          <w:sz w:val="28"/>
-          <w:szCs w:val="28"/>
-          <w:lang w:eastAsia="ko-KR"/>
-        </w:rPr>
-        <w:t>Implementation</w:t>
-      </w:r>
+          <w:color w:val="FF0000"/>
+          <w:sz w:val="28"/>
+          <w:szCs w:val="28"/>
+          <w:lang w:eastAsia="ko-KR"/>
+        </w:rPr>
+      </w:pPr>
+      <w:r>
+        <w:rPr>
+          <w:rFonts w:ascii="Arial" w:hAnsi="Arial" w:cs="Arial"/>
+          <w:color w:val="FF0000"/>
+          <w:sz w:val="28"/>
+          <w:szCs w:val="28"/>
+          <w:lang w:eastAsia="ko-KR"/>
+        </w:rPr>
+        <w:t>Overview</w:t>
+      </w:r>
+      <w:bookmarkStart w:id="0" w:name="_GoBack"/>
+      <w:bookmarkEnd w:id="0"/>
     </w:p>
     <w:p>
       <w:pPr>

</xml_diff>